<commit_message>
se modifico y corrigio el tercer principio solid
</commit_message>
<xml_diff>
--- a/Instrucciones.docx
+++ b/Instrucciones.docx
@@ -1,10 +1,10 @@
 
 <file path=word/document.xml><?xml version="1.0" encoding="utf-8"?>
-<w:document xmlns:wpc="http://schemas.microsoft.com/office/word/2010/wordprocessingCanvas" xmlns:cx="http://schemas.microsoft.com/office/drawing/2014/chartex" xmlns:cx1="http://schemas.microsoft.com/office/drawing/2015/9/8/chartex" xmlns:cx2="http://schemas.microsoft.com/office/drawing/2015/10/21/chartex" xmlns:cx3="http://schemas.microsoft.com/office/drawing/2016/5/9/chartex" xmlns:cx4="http://schemas.microsoft.com/office/drawing/2016/5/10/chartex" xmlns:cx5="http://schemas.microsoft.com/office/drawing/2016/5/11/chartex" xmlns:cx6="http://schemas.microsoft.com/office/drawing/2016/5/12/chartex" xmlns:cx7="http://schemas.microsoft.com/office/drawing/2016/5/13/chartex" xmlns:cx8="http://schemas.microsoft.com/office/drawing/2016/5/14/chartex" xmlns:mc="http://schemas.openxmlformats.org/markup-compatibility/2006" xmlns:aink="http://schemas.microsoft.com/office/drawing/2016/ink" xmlns:am3d="http://schemas.microsoft.com/office/drawing/2017/model3d" xmlns:o="urn:schemas-microsoft-com:office:office" xmlns:r="http://schemas.openxmlformats.org/officeDocument/2006/relationships" xmlns:m="http://schemas.openxmlformats.org/officeDocument/2006/math" xmlns:v="urn:schemas-microsoft-com:vml" xmlns:wp14="http://schemas.microsoft.com/office/word/2010/wordprocessingDrawing" xmlns:wp="http://schemas.openxmlformats.org/drawingml/2006/wordprocessingDrawing" xmlns:w10="urn:schemas-microsoft-com:office:word" xmlns:w="http://schemas.openxmlformats.org/wordprocessingml/2006/main" xmlns:w14="http://schemas.microsoft.com/office/word/2010/wordml" xmlns:w15="http://schemas.microsoft.com/office/word/2012/wordml" xmlns:w16cid="http://schemas.microsoft.com/office/word/2016/wordml/cid" xmlns:w16se="http://schemas.microsoft.com/office/word/2015/wordml/symex" xmlns:wpg="http://schemas.microsoft.com/office/word/2010/wordprocessingGroup" xmlns:wpi="http://schemas.microsoft.com/office/word/2010/wordprocessingInk" xmlns:wne="http://schemas.microsoft.com/office/word/2006/wordml" xmlns:wps="http://schemas.microsoft.com/office/word/2010/wordprocessingShape" mc:Ignorable="w14 w15 w16se w16cid wp14">
+<w:document xmlns:wpc="http://schemas.microsoft.com/office/word/2010/wordprocessingCanvas" xmlns:cx="http://schemas.microsoft.com/office/drawing/2014/chartex" xmlns:cx1="http://schemas.microsoft.com/office/drawing/2015/9/8/chartex" xmlns:mc="http://schemas.openxmlformats.org/markup-compatibility/2006" xmlns:o="urn:schemas-microsoft-com:office:office" xmlns:r="http://schemas.openxmlformats.org/officeDocument/2006/relationships" xmlns:m="http://schemas.openxmlformats.org/officeDocument/2006/math" xmlns:v="urn:schemas-microsoft-com:vml" xmlns:wp14="http://schemas.microsoft.com/office/word/2010/wordprocessingDrawing" xmlns:wp="http://schemas.openxmlformats.org/drawingml/2006/wordprocessingDrawing" xmlns:w10="urn:schemas-microsoft-com:office:word" xmlns:w="http://schemas.openxmlformats.org/wordprocessingml/2006/main" xmlns:w14="http://schemas.microsoft.com/office/word/2010/wordml" xmlns:w15="http://schemas.microsoft.com/office/word/2012/wordml" xmlns:w16se="http://schemas.microsoft.com/office/word/2015/wordml/symex" xmlns:wpg="http://schemas.microsoft.com/office/word/2010/wordprocessingGroup" xmlns:wpi="http://schemas.microsoft.com/office/word/2010/wordprocessingInk" xmlns:wne="http://schemas.microsoft.com/office/word/2006/wordml" xmlns:wps="http://schemas.microsoft.com/office/word/2010/wordprocessingShape" mc:Ignorable="w14 w15 w16se wp14">
   <w:body>
     <w:p>
       <w:pPr>
-        <w:pStyle w:val="Title"/>
+        <w:pStyle w:val="Ttulo"/>
       </w:pPr>
       <w:r>
         <w:t xml:space="preserve">Taller </w:t>
@@ -16,7 +16,7 @@
     <w:p/>
     <w:p>
       <w:pPr>
-        <w:pStyle w:val="Heading1"/>
+        <w:pStyle w:val="Ttulo1"/>
       </w:pPr>
       <w:r>
         <w:t xml:space="preserve">Objetivos: </w:t>
@@ -24,7 +24,7 @@
     </w:p>
     <w:p>
       <w:pPr>
-        <w:pStyle w:val="ListParagraph"/>
+        <w:pStyle w:val="Prrafodelista"/>
         <w:numPr>
           <w:ilvl w:val="0"/>
           <w:numId w:val="2"/>
@@ -36,7 +36,7 @@
     </w:p>
     <w:p>
       <w:pPr>
-        <w:pStyle w:val="ListParagraph"/>
+        <w:pStyle w:val="Prrafodelista"/>
         <w:numPr>
           <w:ilvl w:val="0"/>
           <w:numId w:val="2"/>
@@ -48,7 +48,7 @@
     </w:p>
     <w:p>
       <w:pPr>
-        <w:pStyle w:val="ListParagraph"/>
+        <w:pStyle w:val="Prrafodelista"/>
         <w:numPr>
           <w:ilvl w:val="0"/>
           <w:numId w:val="2"/>
@@ -57,12 +57,10 @@
       <w:r>
         <w:t>Utilizar Git como herramienta de apoyo al trabajo colaborativo.</w:t>
       </w:r>
-      <w:bookmarkStart w:id="0" w:name="_GoBack"/>
-      <w:bookmarkEnd w:id="0"/>
     </w:p>
     <w:p>
       <w:pPr>
-        <w:pStyle w:val="Heading1"/>
+        <w:pStyle w:val="Ttulo1"/>
       </w:pPr>
       <w:r>
         <w:t>Instrucciones</w:t>
@@ -71,7 +69,7 @@
     <w:p/>
     <w:p>
       <w:pPr>
-        <w:pStyle w:val="ListParagraph"/>
+        <w:pStyle w:val="Prrafodelista"/>
         <w:numPr>
           <w:ilvl w:val="0"/>
           <w:numId w:val="9"/>
@@ -83,7 +81,7 @@
     </w:p>
     <w:p>
       <w:pPr>
-        <w:pStyle w:val="ListParagraph"/>
+        <w:pStyle w:val="Prrafodelista"/>
         <w:numPr>
           <w:ilvl w:val="0"/>
           <w:numId w:val="9"/>
@@ -93,13 +91,8 @@
         <w:t xml:space="preserve">Usted trabajará con el proyecto </w:t>
       </w:r>
       <w:r>
-        <w:t xml:space="preserve">en un repositorio de </w:t>
-      </w:r>
-      <w:proofErr w:type="spellStart"/>
-      <w:r>
-        <w:t>Github</w:t>
-      </w:r>
-      <w:proofErr w:type="spellEnd"/>
+        <w:t>en un repositorio de Github</w:t>
+      </w:r>
       <w:r>
         <w:t>. El proyecto está compuesto por 10 paquetes (2 por cada principio</w:t>
       </w:r>
@@ -112,27 +105,19 @@
     </w:p>
     <w:p>
       <w:pPr>
-        <w:pStyle w:val="ListParagraph"/>
+        <w:pStyle w:val="Prrafodelista"/>
         <w:numPr>
           <w:ilvl w:val="0"/>
           <w:numId w:val="9"/>
         </w:numPr>
       </w:pPr>
       <w:r>
-        <w:t xml:space="preserve">Realizar un </w:t>
-      </w:r>
-      <w:proofErr w:type="spellStart"/>
-      <w:r>
-        <w:t>Fork</w:t>
-      </w:r>
-      <w:proofErr w:type="spellEnd"/>
-      <w:r>
-        <w:t xml:space="preserve"> al repositorio del grupo, desde el repositorio llamado: </w:t>
+        <w:t xml:space="preserve">Realizar un Fork al repositorio del grupo, desde el repositorio llamado: </w:t>
       </w:r>
       <w:hyperlink r:id="rId7" w:history="1">
         <w:r>
           <w:rPr>
-            <w:rStyle w:val="Hyperlink"/>
+            <w:rStyle w:val="Hipervnculo"/>
           </w:rPr>
           <w:t>https://github.com/djurado/solid</w:t>
         </w:r>
@@ -140,27 +125,19 @@
     </w:p>
     <w:p>
       <w:pPr>
-        <w:pStyle w:val="ListParagraph"/>
+        <w:pStyle w:val="Prrafodelista"/>
         <w:numPr>
           <w:ilvl w:val="0"/>
           <w:numId w:val="9"/>
         </w:numPr>
       </w:pPr>
       <w:r>
-        <w:t xml:space="preserve">Cada integrante debe haber solucionado por lo menos uno de principios y debe verse reflejado en el usuario de los </w:t>
-      </w:r>
-      <w:proofErr w:type="spellStart"/>
-      <w:r>
-        <w:t>commits</w:t>
-      </w:r>
-      <w:proofErr w:type="spellEnd"/>
-      <w:r>
-        <w:t xml:space="preserve"> al repositorio.</w:t>
+        <w:t>Cada integrante debe haber solucionado por lo menos uno de principios y debe verse reflejado en el usuario de los commits al repositorio.</w:t>
       </w:r>
     </w:p>
     <w:p>
       <w:pPr>
-        <w:pStyle w:val="ListParagraph"/>
+        <w:pStyle w:val="Prrafodelista"/>
         <w:numPr>
           <w:ilvl w:val="0"/>
           <w:numId w:val="9"/>
@@ -193,7 +170,7 @@
     </w:p>
     <w:p>
       <w:pPr>
-        <w:pStyle w:val="ListParagraph"/>
+        <w:pStyle w:val="Prrafodelista"/>
         <w:numPr>
           <w:ilvl w:val="0"/>
           <w:numId w:val="9"/>
@@ -220,7 +197,7 @@
     </w:p>
     <w:p>
       <w:pPr>
-        <w:pStyle w:val="Heading1"/>
+        <w:pStyle w:val="Ttulo1"/>
       </w:pPr>
       <w:r>
         <w:t>Conteste</w:t>
@@ -241,7 +218,7 @@
     <w:p/>
     <w:p>
       <w:pPr>
-        <w:pStyle w:val="ListParagraph"/>
+        <w:pStyle w:val="Prrafodelista"/>
         <w:numPr>
           <w:ilvl w:val="0"/>
           <w:numId w:val="10"/>
@@ -253,7 +230,7 @@
     </w:p>
     <w:p>
       <w:pPr>
-        <w:pStyle w:val="ListParagraph"/>
+        <w:pStyle w:val="Prrafodelista"/>
         <w:numPr>
           <w:ilvl w:val="0"/>
           <w:numId w:val="10"/>
@@ -265,7 +242,7 @@
     </w:p>
     <w:p>
       <w:pPr>
-        <w:pStyle w:val="ListParagraph"/>
+        <w:pStyle w:val="Prrafodelista"/>
         <w:numPr>
           <w:ilvl w:val="0"/>
           <w:numId w:val="10"/>
@@ -277,7 +254,7 @@
     </w:p>
     <w:p>
       <w:pPr>
-        <w:pStyle w:val="ListParagraph"/>
+        <w:pStyle w:val="Prrafodelista"/>
         <w:numPr>
           <w:ilvl w:val="0"/>
           <w:numId w:val="10"/>
@@ -286,10 +263,18 @@
       <w:r>
         <w:t>ISP:</w:t>
       </w:r>
+      <w:r>
+        <w:t xml:space="preserve"> se violaba el principio, porque la interface EntrenamientoPokemon realizaba tres ataques de corte, de fuego y de agua, y según el principio debería existir una interface para cada método entonces cree dos interfaces más que realicen el método AtaqueDeFuego y otra interface que implemente el AtaqueDeAgua.Para reautilizar el código hice que la clase pokemon implemente EntrenamientoPokemon y que las clases hijas implementen una interface según su clase.</w:t>
+      </w:r>
+      <w:bookmarkStart w:id="0" w:name="_GoBack"/>
+      <w:bookmarkEnd w:id="0"/>
+      <w:r>
+        <w:t xml:space="preserve"> </w:t>
+      </w:r>
     </w:p>
     <w:p>
       <w:pPr>
-        <w:pStyle w:val="ListParagraph"/>
+        <w:pStyle w:val="Prrafodelista"/>
         <w:numPr>
           <w:ilvl w:val="0"/>
           <w:numId w:val="10"/>
@@ -302,7 +287,7 @@
     <w:p/>
     <w:p>
       <w:pPr>
-        <w:pStyle w:val="Heading1"/>
+        <w:pStyle w:val="Ttulo1"/>
       </w:pPr>
       <w:r>
         <w:t>Entregable</w:t>
@@ -311,34 +296,27 @@
     <w:p/>
     <w:p>
       <w:pPr>
-        <w:pStyle w:val="ListParagraph"/>
+        <w:pStyle w:val="Prrafodelista"/>
         <w:numPr>
           <w:ilvl w:val="0"/>
           <w:numId w:val="11"/>
         </w:numPr>
       </w:pPr>
       <w:r>
+        <w:lastRenderedPageBreak/>
         <w:t>El enlace al repositorio de GitHub donde colocaron su solución a cada principio y este archivo Word con su análisis grupal.</w:t>
       </w:r>
     </w:p>
     <w:p>
       <w:pPr>
-        <w:pStyle w:val="ListParagraph"/>
+        <w:pStyle w:val="Prrafodelista"/>
         <w:numPr>
           <w:ilvl w:val="0"/>
           <w:numId w:val="11"/>
         </w:numPr>
       </w:pPr>
       <w:r>
-        <w:t xml:space="preserve">Subir el enlace a </w:t>
-      </w:r>
-      <w:proofErr w:type="spellStart"/>
-      <w:r>
-        <w:t>Sidweb</w:t>
-      </w:r>
-      <w:proofErr w:type="spellEnd"/>
-      <w:r>
-        <w:t>.</w:t>
+        <w:t>Subir el enlace a Sidweb.</w:t>
       </w:r>
     </w:p>
     <w:sectPr>
@@ -353,7 +331,7 @@
 </file>
 
 <file path=word/endnotes.xml><?xml version="1.0" encoding="utf-8"?>
-<w:endnotes xmlns:wpc="http://schemas.microsoft.com/office/word/2010/wordprocessingCanvas" xmlns:cx="http://schemas.microsoft.com/office/drawing/2014/chartex" xmlns:cx1="http://schemas.microsoft.com/office/drawing/2015/9/8/chartex" xmlns:cx2="http://schemas.microsoft.com/office/drawing/2015/10/21/chartex" xmlns:cx3="http://schemas.microsoft.com/office/drawing/2016/5/9/chartex" xmlns:cx4="http://schemas.microsoft.com/office/drawing/2016/5/10/chartex" xmlns:cx5="http://schemas.microsoft.com/office/drawing/2016/5/11/chartex" xmlns:cx6="http://schemas.microsoft.com/office/drawing/2016/5/12/chartex" xmlns:cx7="http://schemas.microsoft.com/office/drawing/2016/5/13/chartex" xmlns:cx8="http://schemas.microsoft.com/office/drawing/2016/5/14/chartex" xmlns:mc="http://schemas.openxmlformats.org/markup-compatibility/2006" xmlns:aink="http://schemas.microsoft.com/office/drawing/2016/ink" xmlns:am3d="http://schemas.microsoft.com/office/drawing/2017/model3d" xmlns:o="urn:schemas-microsoft-com:office:office" xmlns:r="http://schemas.openxmlformats.org/officeDocument/2006/relationships" xmlns:m="http://schemas.openxmlformats.org/officeDocument/2006/math" xmlns:v="urn:schemas-microsoft-com:vml" xmlns:wp14="http://schemas.microsoft.com/office/word/2010/wordprocessingDrawing" xmlns:wp="http://schemas.openxmlformats.org/drawingml/2006/wordprocessingDrawing" xmlns:w10="urn:schemas-microsoft-com:office:word" xmlns:w="http://schemas.openxmlformats.org/wordprocessingml/2006/main" xmlns:w14="http://schemas.microsoft.com/office/word/2010/wordml" xmlns:w15="http://schemas.microsoft.com/office/word/2012/wordml" xmlns:w16cid="http://schemas.microsoft.com/office/word/2016/wordml/cid" xmlns:w16se="http://schemas.microsoft.com/office/word/2015/wordml/symex" xmlns:wpg="http://schemas.microsoft.com/office/word/2010/wordprocessingGroup" xmlns:wpi="http://schemas.microsoft.com/office/word/2010/wordprocessingInk" xmlns:wne="http://schemas.microsoft.com/office/word/2006/wordml" xmlns:wps="http://schemas.microsoft.com/office/word/2010/wordprocessingShape" mc:Ignorable="w14 w15 w16se w16cid wp14">
+<w:endnotes xmlns:wpc="http://schemas.microsoft.com/office/word/2010/wordprocessingCanvas" xmlns:cx="http://schemas.microsoft.com/office/drawing/2014/chartex" xmlns:cx1="http://schemas.microsoft.com/office/drawing/2015/9/8/chartex" xmlns:mc="http://schemas.openxmlformats.org/markup-compatibility/2006" xmlns:o="urn:schemas-microsoft-com:office:office" xmlns:r="http://schemas.openxmlformats.org/officeDocument/2006/relationships" xmlns:m="http://schemas.openxmlformats.org/officeDocument/2006/math" xmlns:v="urn:schemas-microsoft-com:vml" xmlns:wp14="http://schemas.microsoft.com/office/word/2010/wordprocessingDrawing" xmlns:wp="http://schemas.openxmlformats.org/drawingml/2006/wordprocessingDrawing" xmlns:w10="urn:schemas-microsoft-com:office:word" xmlns:w="http://schemas.openxmlformats.org/wordprocessingml/2006/main" xmlns:w14="http://schemas.microsoft.com/office/word/2010/wordml" xmlns:w15="http://schemas.microsoft.com/office/word/2012/wordml" xmlns:w16se="http://schemas.microsoft.com/office/word/2015/wordml/symex" xmlns:wpg="http://schemas.microsoft.com/office/word/2010/wordprocessingGroup" xmlns:wpi="http://schemas.microsoft.com/office/word/2010/wordprocessingInk" xmlns:wne="http://schemas.microsoft.com/office/word/2006/wordml" xmlns:wps="http://schemas.microsoft.com/office/word/2010/wordprocessingShape" mc:Ignorable="w14 w15 w16se wp14">
   <w:endnote w:type="separator" w:id="-1">
     <w:p>
       <w:pPr>
@@ -378,7 +356,7 @@
 </file>
 
 <file path=word/footer1.xml><?xml version="1.0" encoding="utf-8"?>
-<w:ftr xmlns:wpc="http://schemas.microsoft.com/office/word/2010/wordprocessingCanvas" xmlns:cx="http://schemas.microsoft.com/office/drawing/2014/chartex" xmlns:cx1="http://schemas.microsoft.com/office/drawing/2015/9/8/chartex" xmlns:cx2="http://schemas.microsoft.com/office/drawing/2015/10/21/chartex" xmlns:cx3="http://schemas.microsoft.com/office/drawing/2016/5/9/chartex" xmlns:cx4="http://schemas.microsoft.com/office/drawing/2016/5/10/chartex" xmlns:cx5="http://schemas.microsoft.com/office/drawing/2016/5/11/chartex" xmlns:cx6="http://schemas.microsoft.com/office/drawing/2016/5/12/chartex" xmlns:cx7="http://schemas.microsoft.com/office/drawing/2016/5/13/chartex" xmlns:cx8="http://schemas.microsoft.com/office/drawing/2016/5/14/chartex" xmlns:mc="http://schemas.openxmlformats.org/markup-compatibility/2006" xmlns:aink="http://schemas.microsoft.com/office/drawing/2016/ink" xmlns:am3d="http://schemas.microsoft.com/office/drawing/2017/model3d" xmlns:o="urn:schemas-microsoft-com:office:office" xmlns:r="http://schemas.openxmlformats.org/officeDocument/2006/relationships" xmlns:m="http://schemas.openxmlformats.org/officeDocument/2006/math" xmlns:v="urn:schemas-microsoft-com:vml" xmlns:wp14="http://schemas.microsoft.com/office/word/2010/wordprocessingDrawing" xmlns:wp="http://schemas.openxmlformats.org/drawingml/2006/wordprocessingDrawing" xmlns:w10="urn:schemas-microsoft-com:office:word" xmlns:w="http://schemas.openxmlformats.org/wordprocessingml/2006/main" xmlns:w14="http://schemas.microsoft.com/office/word/2010/wordml" xmlns:w15="http://schemas.microsoft.com/office/word/2012/wordml" xmlns:w16cid="http://schemas.microsoft.com/office/word/2016/wordml/cid" xmlns:w16se="http://schemas.microsoft.com/office/word/2015/wordml/symex" xmlns:wpg="http://schemas.microsoft.com/office/word/2010/wordprocessingGroup" xmlns:wpi="http://schemas.microsoft.com/office/word/2010/wordprocessingInk" xmlns:wne="http://schemas.microsoft.com/office/word/2006/wordml" xmlns:wps="http://schemas.microsoft.com/office/word/2010/wordprocessingShape" mc:Ignorable="w14 w15 w16se w16cid wp14">
+<w:ftr xmlns:wpc="http://schemas.microsoft.com/office/word/2010/wordprocessingCanvas" xmlns:cx="http://schemas.microsoft.com/office/drawing/2014/chartex" xmlns:cx1="http://schemas.microsoft.com/office/drawing/2015/9/8/chartex" xmlns:mc="http://schemas.openxmlformats.org/markup-compatibility/2006" xmlns:o="urn:schemas-microsoft-com:office:office" xmlns:r="http://schemas.openxmlformats.org/officeDocument/2006/relationships" xmlns:m="http://schemas.openxmlformats.org/officeDocument/2006/math" xmlns:v="urn:schemas-microsoft-com:vml" xmlns:wp14="http://schemas.microsoft.com/office/word/2010/wordprocessingDrawing" xmlns:wp="http://schemas.openxmlformats.org/drawingml/2006/wordprocessingDrawing" xmlns:w10="urn:schemas-microsoft-com:office:word" xmlns:w="http://schemas.openxmlformats.org/wordprocessingml/2006/main" xmlns:w14="http://schemas.microsoft.com/office/word/2010/wordml" xmlns:w15="http://schemas.microsoft.com/office/word/2012/wordml" xmlns:w16se="http://schemas.microsoft.com/office/word/2015/wordml/symex" xmlns:wpg="http://schemas.microsoft.com/office/word/2010/wordprocessingGroup" xmlns:wpi="http://schemas.microsoft.com/office/word/2010/wordprocessingInk" xmlns:wne="http://schemas.microsoft.com/office/word/2006/wordml" xmlns:wps="http://schemas.microsoft.com/office/word/2010/wordprocessingShape" mc:Ignorable="w14 w15 w16se wp14">
   <w:sdt>
     <w:sdtPr>
       <w:id w:val="966018112"/>
@@ -395,7 +373,7 @@
     <w:sdtContent>
       <w:p>
         <w:pPr>
-          <w:pStyle w:val="Footer"/>
+          <w:pStyle w:val="Piedepgina"/>
           <w:jc w:val="right"/>
         </w:pPr>
         <w:r>
@@ -411,7 +389,7 @@
           <w:rPr>
             <w:noProof/>
           </w:rPr>
-          <w:t>1</w:t>
+          <w:t>2</w:t>
         </w:r>
         <w:r>
           <w:rPr>
@@ -424,14 +402,14 @@
   </w:sdt>
   <w:p>
     <w:pPr>
-      <w:pStyle w:val="Footer"/>
+      <w:pStyle w:val="Piedepgina"/>
     </w:pPr>
   </w:p>
 </w:ftr>
 </file>
 
 <file path=word/footnotes.xml><?xml version="1.0" encoding="utf-8"?>
-<w:footnotes xmlns:wpc="http://schemas.microsoft.com/office/word/2010/wordprocessingCanvas" xmlns:cx="http://schemas.microsoft.com/office/drawing/2014/chartex" xmlns:cx1="http://schemas.microsoft.com/office/drawing/2015/9/8/chartex" xmlns:cx2="http://schemas.microsoft.com/office/drawing/2015/10/21/chartex" xmlns:cx3="http://schemas.microsoft.com/office/drawing/2016/5/9/chartex" xmlns:cx4="http://schemas.microsoft.com/office/drawing/2016/5/10/chartex" xmlns:cx5="http://schemas.microsoft.com/office/drawing/2016/5/11/chartex" xmlns:cx6="http://schemas.microsoft.com/office/drawing/2016/5/12/chartex" xmlns:cx7="http://schemas.microsoft.com/office/drawing/2016/5/13/chartex" xmlns:cx8="http://schemas.microsoft.com/office/drawing/2016/5/14/chartex" xmlns:mc="http://schemas.openxmlformats.org/markup-compatibility/2006" xmlns:aink="http://schemas.microsoft.com/office/drawing/2016/ink" xmlns:am3d="http://schemas.microsoft.com/office/drawing/2017/model3d" xmlns:o="urn:schemas-microsoft-com:office:office" xmlns:r="http://schemas.openxmlformats.org/officeDocument/2006/relationships" xmlns:m="http://schemas.openxmlformats.org/officeDocument/2006/math" xmlns:v="urn:schemas-microsoft-com:vml" xmlns:wp14="http://schemas.microsoft.com/office/word/2010/wordprocessingDrawing" xmlns:wp="http://schemas.openxmlformats.org/drawingml/2006/wordprocessingDrawing" xmlns:w10="urn:schemas-microsoft-com:office:word" xmlns:w="http://schemas.openxmlformats.org/wordprocessingml/2006/main" xmlns:w14="http://schemas.microsoft.com/office/word/2010/wordml" xmlns:w15="http://schemas.microsoft.com/office/word/2012/wordml" xmlns:w16cid="http://schemas.microsoft.com/office/word/2016/wordml/cid" xmlns:w16se="http://schemas.microsoft.com/office/word/2015/wordml/symex" xmlns:wpg="http://schemas.microsoft.com/office/word/2010/wordprocessingGroup" xmlns:wpi="http://schemas.microsoft.com/office/word/2010/wordprocessingInk" xmlns:wne="http://schemas.microsoft.com/office/word/2006/wordml" xmlns:wps="http://schemas.microsoft.com/office/word/2010/wordprocessingShape" mc:Ignorable="w14 w15 w16se w16cid wp14">
+<w:footnotes xmlns:wpc="http://schemas.microsoft.com/office/word/2010/wordprocessingCanvas" xmlns:cx="http://schemas.microsoft.com/office/drawing/2014/chartex" xmlns:cx1="http://schemas.microsoft.com/office/drawing/2015/9/8/chartex" xmlns:mc="http://schemas.openxmlformats.org/markup-compatibility/2006" xmlns:o="urn:schemas-microsoft-com:office:office" xmlns:r="http://schemas.openxmlformats.org/officeDocument/2006/relationships" xmlns:m="http://schemas.openxmlformats.org/officeDocument/2006/math" xmlns:v="urn:schemas-microsoft-com:vml" xmlns:wp14="http://schemas.microsoft.com/office/word/2010/wordprocessingDrawing" xmlns:wp="http://schemas.openxmlformats.org/drawingml/2006/wordprocessingDrawing" xmlns:w10="urn:schemas-microsoft-com:office:word" xmlns:w="http://schemas.openxmlformats.org/wordprocessingml/2006/main" xmlns:w14="http://schemas.microsoft.com/office/word/2010/wordml" xmlns:w15="http://schemas.microsoft.com/office/word/2012/wordml" xmlns:w16se="http://schemas.microsoft.com/office/word/2015/wordml/symex" xmlns:wpg="http://schemas.microsoft.com/office/word/2010/wordprocessingGroup" xmlns:wpi="http://schemas.microsoft.com/office/word/2010/wordprocessingInk" xmlns:wne="http://schemas.microsoft.com/office/word/2006/wordml" xmlns:wps="http://schemas.microsoft.com/office/word/2010/wordprocessingShape" mc:Ignorable="w14 w15 w16se wp14">
   <w:footnote w:type="separator" w:id="-1">
     <w:p>
       <w:pPr>
@@ -456,7 +434,7 @@
 </file>
 
 <file path=word/numbering.xml><?xml version="1.0" encoding="utf-8"?>
-<w:numbering xmlns:wpc="http://schemas.microsoft.com/office/word/2010/wordprocessingCanvas" xmlns:cx="http://schemas.microsoft.com/office/drawing/2014/chartex" xmlns:cx1="http://schemas.microsoft.com/office/drawing/2015/9/8/chartex" xmlns:cx2="http://schemas.microsoft.com/office/drawing/2015/10/21/chartex" xmlns:cx3="http://schemas.microsoft.com/office/drawing/2016/5/9/chartex" xmlns:cx4="http://schemas.microsoft.com/office/drawing/2016/5/10/chartex" xmlns:cx5="http://schemas.microsoft.com/office/drawing/2016/5/11/chartex" xmlns:cx6="http://schemas.microsoft.com/office/drawing/2016/5/12/chartex" xmlns:cx7="http://schemas.microsoft.com/office/drawing/2016/5/13/chartex" xmlns:cx8="http://schemas.microsoft.com/office/drawing/2016/5/14/chartex" xmlns:mc="http://schemas.openxmlformats.org/markup-compatibility/2006" xmlns:aink="http://schemas.microsoft.com/office/drawing/2016/ink" xmlns:am3d="http://schemas.microsoft.com/office/drawing/2017/model3d" xmlns:o="urn:schemas-microsoft-com:office:office" xmlns:r="http://schemas.openxmlformats.org/officeDocument/2006/relationships" xmlns:m="http://schemas.openxmlformats.org/officeDocument/2006/math" xmlns:v="urn:schemas-microsoft-com:vml" xmlns:wp14="http://schemas.microsoft.com/office/word/2010/wordprocessingDrawing" xmlns:wp="http://schemas.openxmlformats.org/drawingml/2006/wordprocessingDrawing" xmlns:w10="urn:schemas-microsoft-com:office:word" xmlns:w="http://schemas.openxmlformats.org/wordprocessingml/2006/main" xmlns:w14="http://schemas.microsoft.com/office/word/2010/wordml" xmlns:w15="http://schemas.microsoft.com/office/word/2012/wordml" xmlns:w16cid="http://schemas.microsoft.com/office/word/2016/wordml/cid" xmlns:w16se="http://schemas.microsoft.com/office/word/2015/wordml/symex" xmlns:wpg="http://schemas.microsoft.com/office/word/2010/wordprocessingGroup" xmlns:wpi="http://schemas.microsoft.com/office/word/2010/wordprocessingInk" xmlns:wne="http://schemas.microsoft.com/office/word/2006/wordml" xmlns:wps="http://schemas.microsoft.com/office/word/2010/wordprocessingShape" mc:Ignorable="w14 w15 w16se w16cid wp14">
+<w:numbering xmlns:wpc="http://schemas.microsoft.com/office/word/2010/wordprocessingCanvas" xmlns:cx="http://schemas.microsoft.com/office/drawing/2014/chartex" xmlns:cx1="http://schemas.microsoft.com/office/drawing/2015/9/8/chartex" xmlns:mc="http://schemas.openxmlformats.org/markup-compatibility/2006" xmlns:o="urn:schemas-microsoft-com:office:office" xmlns:r="http://schemas.openxmlformats.org/officeDocument/2006/relationships" xmlns:m="http://schemas.openxmlformats.org/officeDocument/2006/math" xmlns:v="urn:schemas-microsoft-com:vml" xmlns:wp14="http://schemas.microsoft.com/office/word/2010/wordprocessingDrawing" xmlns:wp="http://schemas.openxmlformats.org/drawingml/2006/wordprocessingDrawing" xmlns:w10="urn:schemas-microsoft-com:office:word" xmlns:w="http://schemas.openxmlformats.org/wordprocessingml/2006/main" xmlns:w14="http://schemas.microsoft.com/office/word/2010/wordml" xmlns:w15="http://schemas.microsoft.com/office/word/2012/wordml" xmlns:w16se="http://schemas.microsoft.com/office/word/2015/wordml/symex" xmlns:wpg="http://schemas.microsoft.com/office/word/2010/wordprocessingGroup" xmlns:wpi="http://schemas.microsoft.com/office/word/2010/wordprocessingInk" xmlns:wne="http://schemas.microsoft.com/office/word/2006/wordml" xmlns:wps="http://schemas.microsoft.com/office/word/2010/wordprocessingShape" mc:Ignorable="w14 w15 w16se wp14">
   <w:abstractNum w:abstractNumId="0" w15:restartNumberingAfterBreak="0">
     <w:nsid w:val="00FF7019"/>
     <w:multiLevelType w:val="hybridMultilevel"/>
@@ -1575,7 +1553,7 @@
 </file>
 
 <file path=word/styles.xml><?xml version="1.0" encoding="utf-8"?>
-<w:styles xmlns:mc="http://schemas.openxmlformats.org/markup-compatibility/2006" xmlns:r="http://schemas.openxmlformats.org/officeDocument/2006/relationships" xmlns:w="http://schemas.openxmlformats.org/wordprocessingml/2006/main" xmlns:w14="http://schemas.microsoft.com/office/word/2010/wordml" xmlns:w15="http://schemas.microsoft.com/office/word/2012/wordml" xmlns:w16cid="http://schemas.microsoft.com/office/word/2016/wordml/cid" xmlns:w16se="http://schemas.microsoft.com/office/word/2015/wordml/symex" mc:Ignorable="w14 w15 w16se w16cid">
+<w:styles xmlns:mc="http://schemas.openxmlformats.org/markup-compatibility/2006" xmlns:r="http://schemas.openxmlformats.org/officeDocument/2006/relationships" xmlns:w="http://schemas.openxmlformats.org/wordprocessingml/2006/main" xmlns:w14="http://schemas.microsoft.com/office/word/2010/wordml" xmlns:w15="http://schemas.microsoft.com/office/word/2012/wordml" xmlns:w16se="http://schemas.microsoft.com/office/word/2015/wordml/symex" mc:Ignorable="w14 w15 w16se">
   <w:docDefaults>
     <w:rPrDefault>
       <w:rPr>
@@ -1591,7 +1569,7 @@
       </w:pPr>
     </w:pPrDefault>
   </w:docDefaults>
-  <w:latentStyles w:defLockedState="0" w:defUIPriority="99" w:defSemiHidden="0" w:defUnhideWhenUsed="0" w:defQFormat="0" w:count="375">
+  <w:latentStyles w:defLockedState="0" w:defUIPriority="99" w:defSemiHidden="0" w:defUnhideWhenUsed="0" w:defQFormat="0" w:count="371">
     <w:lsdException w:name="Normal" w:uiPriority="0" w:qFormat="1"/>
     <w:lsdException w:name="heading 1" w:uiPriority="9" w:qFormat="1"/>
     <w:lsdException w:name="heading 2" w:semiHidden="1" w:uiPriority="9" w:unhideWhenUsed="1" w:qFormat="1"/>
@@ -1697,6 +1675,7 @@
     <w:lsdException w:name="HTML Sample" w:semiHidden="1" w:unhideWhenUsed="1"/>
     <w:lsdException w:name="HTML Typewriter" w:semiHidden="1" w:unhideWhenUsed="1"/>
     <w:lsdException w:name="HTML Variable" w:semiHidden="1" w:unhideWhenUsed="1"/>
+    <w:lsdException w:name="Normal Table" w:semiHidden="1" w:unhideWhenUsed="1"/>
     <w:lsdException w:name="annotation subject" w:semiHidden="1" w:unhideWhenUsed="1"/>
     <w:lsdException w:name="No List" w:semiHidden="1" w:unhideWhenUsed="1"/>
     <w:lsdException w:name="Outline List 1" w:semiHidden="1" w:unhideWhenUsed="1"/>
@@ -1743,8 +1722,10 @@
     <w:lsdException w:name="Table Subtle 2" w:semiHidden="1" w:unhideWhenUsed="1"/>
     <w:lsdException w:name="Table Web 1" w:semiHidden="1" w:unhideWhenUsed="1"/>
     <w:lsdException w:name="Table Web 2" w:semiHidden="1" w:unhideWhenUsed="1"/>
+    <w:lsdException w:name="Table Web 3" w:semiHidden="1" w:unhideWhenUsed="1"/>
     <w:lsdException w:name="Balloon Text" w:semiHidden="1" w:unhideWhenUsed="1"/>
     <w:lsdException w:name="Table Grid" w:uiPriority="39"/>
+    <w:lsdException w:name="Table Theme" w:semiHidden="1" w:unhideWhenUsed="1"/>
     <w:lsdException w:name="Placeholder Text" w:semiHidden="1"/>
     <w:lsdException w:name="No Spacing" w:uiPriority="1" w:qFormat="1"/>
     <w:lsdException w:name="Light Shading" w:uiPriority="60"/>
@@ -1960,21 +1941,17 @@
     <w:lsdException w:name="List Table 5 Dark Accent 6" w:uiPriority="50"/>
     <w:lsdException w:name="List Table 6 Colorful Accent 6" w:uiPriority="51"/>
     <w:lsdException w:name="List Table 7 Colorful Accent 6" w:uiPriority="52"/>
-    <w:lsdException w:name="Mention" w:semiHidden="1" w:unhideWhenUsed="1"/>
-    <w:lsdException w:name="Smart Hyperlink" w:semiHidden="1" w:unhideWhenUsed="1"/>
-    <w:lsdException w:name="Hashtag" w:semiHidden="1" w:unhideWhenUsed="1"/>
-    <w:lsdException w:name="Unresolved Mention" w:semiHidden="1" w:unhideWhenUsed="1"/>
   </w:latentStyles>
   <w:style w:type="paragraph" w:default="1" w:styleId="Normal">
     <w:name w:val="Normal"/>
     <w:qFormat/>
     <w:rsid w:val="00867061"/>
   </w:style>
-  <w:style w:type="paragraph" w:styleId="Heading1">
+  <w:style w:type="paragraph" w:styleId="Ttulo1">
     <w:name w:val="heading 1"/>
     <w:basedOn w:val="Normal"/>
     <w:next w:val="Normal"/>
-    <w:link w:val="Heading1Char"/>
+    <w:link w:val="Ttulo1Car"/>
     <w:uiPriority w:val="9"/>
     <w:qFormat/>
     <w:rsid w:val="00867061"/>
@@ -1994,11 +1971,11 @@
       <w:szCs w:val="36"/>
     </w:rPr>
   </w:style>
-  <w:style w:type="paragraph" w:styleId="Heading2">
+  <w:style w:type="paragraph" w:styleId="Ttulo2">
     <w:name w:val="heading 2"/>
     <w:basedOn w:val="Normal"/>
     <w:next w:val="Normal"/>
-    <w:link w:val="Heading2Char"/>
+    <w:link w:val="Ttulo2Car"/>
     <w:uiPriority w:val="9"/>
     <w:semiHidden/>
     <w:unhideWhenUsed/>
@@ -2017,11 +1994,11 @@
       <w:szCs w:val="28"/>
     </w:rPr>
   </w:style>
-  <w:style w:type="paragraph" w:styleId="Heading3">
+  <w:style w:type="paragraph" w:styleId="Ttulo3">
     <w:name w:val="heading 3"/>
     <w:basedOn w:val="Normal"/>
     <w:next w:val="Normal"/>
-    <w:link w:val="Heading3Char"/>
+    <w:link w:val="Ttulo3Car"/>
     <w:uiPriority w:val="9"/>
     <w:semiHidden/>
     <w:unhideWhenUsed/>
@@ -2040,11 +2017,11 @@
       <w:szCs w:val="26"/>
     </w:rPr>
   </w:style>
-  <w:style w:type="paragraph" w:styleId="Heading4">
+  <w:style w:type="paragraph" w:styleId="Ttulo4">
     <w:name w:val="heading 4"/>
     <w:basedOn w:val="Normal"/>
     <w:next w:val="Normal"/>
-    <w:link w:val="Heading4Char"/>
+    <w:link w:val="Ttulo4Car"/>
     <w:uiPriority w:val="9"/>
     <w:semiHidden/>
     <w:unhideWhenUsed/>
@@ -2062,11 +2039,11 @@
       <w:szCs w:val="24"/>
     </w:rPr>
   </w:style>
-  <w:style w:type="paragraph" w:styleId="Heading5">
+  <w:style w:type="paragraph" w:styleId="Ttulo5">
     <w:name w:val="heading 5"/>
     <w:basedOn w:val="Normal"/>
     <w:next w:val="Normal"/>
-    <w:link w:val="Heading5Char"/>
+    <w:link w:val="Ttulo5Car"/>
     <w:uiPriority w:val="9"/>
     <w:semiHidden/>
     <w:unhideWhenUsed/>
@@ -2086,11 +2063,11 @@
       <w:szCs w:val="22"/>
     </w:rPr>
   </w:style>
-  <w:style w:type="paragraph" w:styleId="Heading6">
+  <w:style w:type="paragraph" w:styleId="Ttulo6">
     <w:name w:val="heading 6"/>
     <w:basedOn w:val="Normal"/>
     <w:next w:val="Normal"/>
-    <w:link w:val="Heading6Char"/>
+    <w:link w:val="Ttulo6Car"/>
     <w:uiPriority w:val="9"/>
     <w:semiHidden/>
     <w:unhideWhenUsed/>
@@ -2107,11 +2084,11 @@
       <w:color w:val="595959" w:themeColor="text1" w:themeTint="A6"/>
     </w:rPr>
   </w:style>
-  <w:style w:type="paragraph" w:styleId="Heading7">
+  <w:style w:type="paragraph" w:styleId="Ttulo7">
     <w:name w:val="heading 7"/>
     <w:basedOn w:val="Normal"/>
     <w:next w:val="Normal"/>
-    <w:link w:val="Heading7Char"/>
+    <w:link w:val="Ttulo7Car"/>
     <w:uiPriority w:val="9"/>
     <w:semiHidden/>
     <w:unhideWhenUsed/>
@@ -2130,11 +2107,11 @@
       <w:color w:val="595959" w:themeColor="text1" w:themeTint="A6"/>
     </w:rPr>
   </w:style>
-  <w:style w:type="paragraph" w:styleId="Heading8">
+  <w:style w:type="paragraph" w:styleId="Ttulo8">
     <w:name w:val="heading 8"/>
     <w:basedOn w:val="Normal"/>
     <w:next w:val="Normal"/>
-    <w:link w:val="Heading8Char"/>
+    <w:link w:val="Ttulo8Car"/>
     <w:uiPriority w:val="9"/>
     <w:semiHidden/>
     <w:unhideWhenUsed/>
@@ -2152,11 +2129,11 @@
       <w:color w:val="595959" w:themeColor="text1" w:themeTint="A6"/>
     </w:rPr>
   </w:style>
-  <w:style w:type="paragraph" w:styleId="Heading9">
+  <w:style w:type="paragraph" w:styleId="Ttulo9">
     <w:name w:val="heading 9"/>
     <w:basedOn w:val="Normal"/>
     <w:next w:val="Normal"/>
-    <w:link w:val="Heading9Char"/>
+    <w:link w:val="Ttulo9Car"/>
     <w:uiPriority w:val="9"/>
     <w:semiHidden/>
     <w:unhideWhenUsed/>
@@ -2176,13 +2153,13 @@
       <w:color w:val="595959" w:themeColor="text1" w:themeTint="A6"/>
     </w:rPr>
   </w:style>
-  <w:style w:type="character" w:default="1" w:styleId="DefaultParagraphFont">
+  <w:style w:type="character" w:default="1" w:styleId="Fuentedeprrafopredeter">
     <w:name w:val="Default Paragraph Font"/>
     <w:uiPriority w:val="1"/>
     <w:semiHidden/>
     <w:unhideWhenUsed/>
   </w:style>
-  <w:style w:type="table" w:default="1" w:styleId="TableNormal">
+  <w:style w:type="table" w:default="1" w:styleId="Tablanormal">
     <w:name w:val="Normal Table"/>
     <w:uiPriority w:val="99"/>
     <w:semiHidden/>
@@ -2197,16 +2174,16 @@
       </w:tblCellMar>
     </w:tblPr>
   </w:style>
-  <w:style w:type="numbering" w:default="1" w:styleId="NoList">
+  <w:style w:type="numbering" w:default="1" w:styleId="Sinlista">
     <w:name w:val="No List"/>
     <w:uiPriority w:val="99"/>
     <w:semiHidden/>
     <w:unhideWhenUsed/>
   </w:style>
-  <w:style w:type="character" w:customStyle="1" w:styleId="Heading1Char">
-    <w:name w:val="Heading 1 Char"/>
-    <w:basedOn w:val="DefaultParagraphFont"/>
-    <w:link w:val="Heading1"/>
+  <w:style w:type="character" w:customStyle="1" w:styleId="Ttulo1Car">
+    <w:name w:val="Título 1 Car"/>
+    <w:basedOn w:val="Fuentedeprrafopredeter"/>
+    <w:link w:val="Ttulo1"/>
     <w:uiPriority w:val="9"/>
     <w:rsid w:val="00867061"/>
     <w:rPr>
@@ -2216,10 +2193,10 @@
       <w:szCs w:val="36"/>
     </w:rPr>
   </w:style>
-  <w:style w:type="character" w:customStyle="1" w:styleId="Heading2Char">
-    <w:name w:val="Heading 2 Char"/>
-    <w:basedOn w:val="DefaultParagraphFont"/>
-    <w:link w:val="Heading2"/>
+  <w:style w:type="character" w:customStyle="1" w:styleId="Ttulo2Car">
+    <w:name w:val="Título 2 Car"/>
+    <w:basedOn w:val="Fuentedeprrafopredeter"/>
+    <w:link w:val="Ttulo2"/>
     <w:uiPriority w:val="9"/>
     <w:semiHidden/>
     <w:rsid w:val="00867061"/>
@@ -2230,10 +2207,10 @@
       <w:szCs w:val="28"/>
     </w:rPr>
   </w:style>
-  <w:style w:type="character" w:customStyle="1" w:styleId="Heading3Char">
-    <w:name w:val="Heading 3 Char"/>
-    <w:basedOn w:val="DefaultParagraphFont"/>
-    <w:link w:val="Heading3"/>
+  <w:style w:type="character" w:customStyle="1" w:styleId="Ttulo3Car">
+    <w:name w:val="Título 3 Car"/>
+    <w:basedOn w:val="Fuentedeprrafopredeter"/>
+    <w:link w:val="Ttulo3"/>
     <w:uiPriority w:val="9"/>
     <w:semiHidden/>
     <w:rsid w:val="00867061"/>
@@ -2244,10 +2221,10 @@
       <w:szCs w:val="26"/>
     </w:rPr>
   </w:style>
-  <w:style w:type="character" w:customStyle="1" w:styleId="Heading4Char">
-    <w:name w:val="Heading 4 Char"/>
-    <w:basedOn w:val="DefaultParagraphFont"/>
-    <w:link w:val="Heading4"/>
+  <w:style w:type="character" w:customStyle="1" w:styleId="Ttulo4Car">
+    <w:name w:val="Título 4 Car"/>
+    <w:basedOn w:val="Fuentedeprrafopredeter"/>
+    <w:link w:val="Ttulo4"/>
     <w:uiPriority w:val="9"/>
     <w:semiHidden/>
     <w:rsid w:val="00867061"/>
@@ -2257,10 +2234,10 @@
       <w:szCs w:val="24"/>
     </w:rPr>
   </w:style>
-  <w:style w:type="character" w:customStyle="1" w:styleId="Heading5Char">
-    <w:name w:val="Heading 5 Char"/>
-    <w:basedOn w:val="DefaultParagraphFont"/>
-    <w:link w:val="Heading5"/>
+  <w:style w:type="character" w:customStyle="1" w:styleId="Ttulo5Car">
+    <w:name w:val="Título 5 Car"/>
+    <w:basedOn w:val="Fuentedeprrafopredeter"/>
+    <w:link w:val="Ttulo5"/>
     <w:uiPriority w:val="9"/>
     <w:semiHidden/>
     <w:rsid w:val="00867061"/>
@@ -2272,10 +2249,10 @@
       <w:szCs w:val="22"/>
     </w:rPr>
   </w:style>
-  <w:style w:type="character" w:customStyle="1" w:styleId="Heading6Char">
-    <w:name w:val="Heading 6 Char"/>
-    <w:basedOn w:val="DefaultParagraphFont"/>
-    <w:link w:val="Heading6"/>
+  <w:style w:type="character" w:customStyle="1" w:styleId="Ttulo6Car">
+    <w:name w:val="Título 6 Car"/>
+    <w:basedOn w:val="Fuentedeprrafopredeter"/>
+    <w:link w:val="Ttulo6"/>
     <w:uiPriority w:val="9"/>
     <w:semiHidden/>
     <w:rsid w:val="00867061"/>
@@ -2284,10 +2261,10 @@
       <w:color w:val="595959" w:themeColor="text1" w:themeTint="A6"/>
     </w:rPr>
   </w:style>
-  <w:style w:type="character" w:customStyle="1" w:styleId="Heading7Char">
-    <w:name w:val="Heading 7 Char"/>
-    <w:basedOn w:val="DefaultParagraphFont"/>
-    <w:link w:val="Heading7"/>
+  <w:style w:type="character" w:customStyle="1" w:styleId="Ttulo7Car">
+    <w:name w:val="Título 7 Car"/>
+    <w:basedOn w:val="Fuentedeprrafopredeter"/>
+    <w:link w:val="Ttulo7"/>
     <w:uiPriority w:val="9"/>
     <w:semiHidden/>
     <w:rsid w:val="00867061"/>
@@ -2298,10 +2275,10 @@
       <w:color w:val="595959" w:themeColor="text1" w:themeTint="A6"/>
     </w:rPr>
   </w:style>
-  <w:style w:type="character" w:customStyle="1" w:styleId="Heading8Char">
-    <w:name w:val="Heading 8 Char"/>
-    <w:basedOn w:val="DefaultParagraphFont"/>
-    <w:link w:val="Heading8"/>
+  <w:style w:type="character" w:customStyle="1" w:styleId="Ttulo8Car">
+    <w:name w:val="Título 8 Car"/>
+    <w:basedOn w:val="Fuentedeprrafopredeter"/>
+    <w:link w:val="Ttulo8"/>
     <w:uiPriority w:val="9"/>
     <w:semiHidden/>
     <w:rsid w:val="00867061"/>
@@ -2311,10 +2288,10 @@
       <w:color w:val="595959" w:themeColor="text1" w:themeTint="A6"/>
     </w:rPr>
   </w:style>
-  <w:style w:type="character" w:customStyle="1" w:styleId="Heading9Char">
-    <w:name w:val="Heading 9 Char"/>
-    <w:basedOn w:val="DefaultParagraphFont"/>
-    <w:link w:val="Heading9"/>
+  <w:style w:type="character" w:customStyle="1" w:styleId="Ttulo9Car">
+    <w:name w:val="Título 9 Car"/>
+    <w:basedOn w:val="Fuentedeprrafopredeter"/>
+    <w:link w:val="Ttulo9"/>
     <w:uiPriority w:val="9"/>
     <w:semiHidden/>
     <w:rsid w:val="00867061"/>
@@ -2326,7 +2303,7 @@
       <w:color w:val="595959" w:themeColor="text1" w:themeTint="A6"/>
     </w:rPr>
   </w:style>
-  <w:style w:type="paragraph" w:styleId="Caption">
+  <w:style w:type="paragraph" w:styleId="Descripcin">
     <w:name w:val="caption"/>
     <w:basedOn w:val="Normal"/>
     <w:next w:val="Normal"/>
@@ -2346,11 +2323,11 @@
       <w:szCs w:val="20"/>
     </w:rPr>
   </w:style>
-  <w:style w:type="paragraph" w:styleId="Title">
+  <w:style w:type="paragraph" w:styleId="Ttulo">
     <w:name w:val="Title"/>
     <w:basedOn w:val="Normal"/>
     <w:next w:val="Normal"/>
-    <w:link w:val="TitleChar"/>
+    <w:link w:val="TtuloCar"/>
     <w:uiPriority w:val="10"/>
     <w:qFormat/>
     <w:rsid w:val="00867061"/>
@@ -2366,10 +2343,10 @@
       <w:szCs w:val="80"/>
     </w:rPr>
   </w:style>
-  <w:style w:type="character" w:customStyle="1" w:styleId="TitleChar">
-    <w:name w:val="Title Char"/>
-    <w:basedOn w:val="DefaultParagraphFont"/>
-    <w:link w:val="Title"/>
+  <w:style w:type="character" w:customStyle="1" w:styleId="TtuloCar">
+    <w:name w:val="Título Car"/>
+    <w:basedOn w:val="Fuentedeprrafopredeter"/>
+    <w:link w:val="Ttulo"/>
     <w:uiPriority w:val="10"/>
     <w:rsid w:val="00867061"/>
     <w:rPr>
@@ -2380,11 +2357,11 @@
       <w:szCs w:val="80"/>
     </w:rPr>
   </w:style>
-  <w:style w:type="paragraph" w:styleId="Subtitle">
+  <w:style w:type="paragraph" w:styleId="Subttulo">
     <w:name w:val="Subtitle"/>
     <w:basedOn w:val="Normal"/>
     <w:next w:val="Normal"/>
-    <w:link w:val="SubtitleChar"/>
+    <w:link w:val="SubttuloCar"/>
     <w:uiPriority w:val="11"/>
     <w:qFormat/>
     <w:rsid w:val="00867061"/>
@@ -2401,10 +2378,10 @@
       <w:szCs w:val="30"/>
     </w:rPr>
   </w:style>
-  <w:style w:type="character" w:customStyle="1" w:styleId="SubtitleChar">
-    <w:name w:val="Subtitle Char"/>
-    <w:basedOn w:val="DefaultParagraphFont"/>
-    <w:link w:val="Subtitle"/>
+  <w:style w:type="character" w:customStyle="1" w:styleId="SubttuloCar">
+    <w:name w:val="Subtítulo Car"/>
+    <w:basedOn w:val="Fuentedeprrafopredeter"/>
+    <w:link w:val="Subttulo"/>
     <w:uiPriority w:val="11"/>
     <w:rsid w:val="00867061"/>
     <w:rPr>
@@ -2414,9 +2391,9 @@
       <w:szCs w:val="30"/>
     </w:rPr>
   </w:style>
-  <w:style w:type="character" w:styleId="Strong">
+  <w:style w:type="character" w:styleId="Textoennegrita">
     <w:name w:val="Strong"/>
-    <w:basedOn w:val="DefaultParagraphFont"/>
+    <w:basedOn w:val="Fuentedeprrafopredeter"/>
     <w:uiPriority w:val="22"/>
     <w:qFormat/>
     <w:rsid w:val="00867061"/>
@@ -2425,9 +2402,9 @@
       <w:bCs/>
     </w:rPr>
   </w:style>
-  <w:style w:type="character" w:styleId="Emphasis">
+  <w:style w:type="character" w:styleId="nfasis">
     <w:name w:val="Emphasis"/>
-    <w:basedOn w:val="DefaultParagraphFont"/>
+    <w:basedOn w:val="Fuentedeprrafopredeter"/>
     <w:uiPriority w:val="20"/>
     <w:qFormat/>
     <w:rsid w:val="00867061"/>
@@ -2436,9 +2413,9 @@
       <w:iCs/>
     </w:rPr>
   </w:style>
-  <w:style w:type="paragraph" w:styleId="NoSpacing">
+  <w:style w:type="paragraph" w:styleId="Sinespaciado">
     <w:name w:val="No Spacing"/>
-    <w:link w:val="NoSpacingChar"/>
+    <w:link w:val="SinespaciadoCar"/>
     <w:uiPriority w:val="1"/>
     <w:qFormat/>
     <w:rsid w:val="00867061"/>
@@ -2446,11 +2423,11 @@
       <w:spacing w:after="0" w:line="240" w:lineRule="auto"/>
     </w:pPr>
   </w:style>
-  <w:style w:type="paragraph" w:styleId="Quote">
+  <w:style w:type="paragraph" w:styleId="Cita">
     <w:name w:val="Quote"/>
     <w:basedOn w:val="Normal"/>
     <w:next w:val="Normal"/>
-    <w:link w:val="QuoteChar"/>
+    <w:link w:val="CitaCar"/>
     <w:uiPriority w:val="29"/>
     <w:qFormat/>
     <w:rsid w:val="00867061"/>
@@ -2464,10 +2441,10 @@
       <w:iCs/>
     </w:rPr>
   </w:style>
-  <w:style w:type="character" w:customStyle="1" w:styleId="QuoteChar">
-    <w:name w:val="Quote Char"/>
-    <w:basedOn w:val="DefaultParagraphFont"/>
-    <w:link w:val="Quote"/>
+  <w:style w:type="character" w:customStyle="1" w:styleId="CitaCar">
+    <w:name w:val="Cita Car"/>
+    <w:basedOn w:val="Fuentedeprrafopredeter"/>
+    <w:link w:val="Cita"/>
     <w:uiPriority w:val="29"/>
     <w:rsid w:val="00867061"/>
     <w:rPr>
@@ -2475,11 +2452,11 @@
       <w:iCs/>
     </w:rPr>
   </w:style>
-  <w:style w:type="paragraph" w:styleId="IntenseQuote">
+  <w:style w:type="paragraph" w:styleId="Citadestacada">
     <w:name w:val="Intense Quote"/>
     <w:basedOn w:val="Normal"/>
     <w:next w:val="Normal"/>
-    <w:link w:val="IntenseQuoteChar"/>
+    <w:link w:val="CitadestacadaCar"/>
     <w:uiPriority w:val="30"/>
     <w:qFormat/>
     <w:rsid w:val="00867061"/>
@@ -2495,10 +2472,10 @@
       <w:szCs w:val="28"/>
     </w:rPr>
   </w:style>
-  <w:style w:type="character" w:customStyle="1" w:styleId="IntenseQuoteChar">
-    <w:name w:val="Intense Quote Char"/>
-    <w:basedOn w:val="DefaultParagraphFont"/>
-    <w:link w:val="IntenseQuote"/>
+  <w:style w:type="character" w:customStyle="1" w:styleId="CitadestacadaCar">
+    <w:name w:val="Cita destacada Car"/>
+    <w:basedOn w:val="Fuentedeprrafopredeter"/>
+    <w:link w:val="Citadestacada"/>
     <w:uiPriority w:val="30"/>
     <w:rsid w:val="00867061"/>
     <w:rPr>
@@ -2508,9 +2485,9 @@
       <w:szCs w:val="28"/>
     </w:rPr>
   </w:style>
-  <w:style w:type="character" w:styleId="SubtleEmphasis">
+  <w:style w:type="character" w:styleId="nfasissutil">
     <w:name w:val="Subtle Emphasis"/>
-    <w:basedOn w:val="DefaultParagraphFont"/>
+    <w:basedOn w:val="Fuentedeprrafopredeter"/>
     <w:uiPriority w:val="19"/>
     <w:qFormat/>
     <w:rsid w:val="00867061"/>
@@ -2520,9 +2497,9 @@
       <w:color w:val="595959" w:themeColor="text1" w:themeTint="A6"/>
     </w:rPr>
   </w:style>
-  <w:style w:type="character" w:styleId="IntenseEmphasis">
+  <w:style w:type="character" w:styleId="nfasisintenso">
     <w:name w:val="Intense Emphasis"/>
-    <w:basedOn w:val="DefaultParagraphFont"/>
+    <w:basedOn w:val="Fuentedeprrafopredeter"/>
     <w:uiPriority w:val="21"/>
     <w:qFormat/>
     <w:rsid w:val="00867061"/>
@@ -2533,9 +2510,9 @@
       <w:iCs/>
     </w:rPr>
   </w:style>
-  <w:style w:type="character" w:styleId="SubtleReference">
+  <w:style w:type="character" w:styleId="Referenciasutil">
     <w:name w:val="Subtle Reference"/>
-    <w:basedOn w:val="DefaultParagraphFont"/>
+    <w:basedOn w:val="Fuentedeprrafopredeter"/>
     <w:uiPriority w:val="31"/>
     <w:qFormat/>
     <w:rsid w:val="00867061"/>
@@ -2544,9 +2521,9 @@
       <w:color w:val="404040" w:themeColor="text1" w:themeTint="BF"/>
     </w:rPr>
   </w:style>
-  <w:style w:type="character" w:styleId="IntenseReference">
+  <w:style w:type="character" w:styleId="Referenciaintensa">
     <w:name w:val="Intense Reference"/>
-    <w:basedOn w:val="DefaultParagraphFont"/>
+    <w:basedOn w:val="Fuentedeprrafopredeter"/>
     <w:uiPriority w:val="32"/>
     <w:qFormat/>
     <w:rsid w:val="00867061"/>
@@ -2557,9 +2534,9 @@
       <w:u w:val="single"/>
     </w:rPr>
   </w:style>
-  <w:style w:type="character" w:styleId="BookTitle">
+  <w:style w:type="character" w:styleId="Ttulodellibro">
     <w:name w:val="Book Title"/>
-    <w:basedOn w:val="DefaultParagraphFont"/>
+    <w:basedOn w:val="Fuentedeprrafopredeter"/>
     <w:uiPriority w:val="33"/>
     <w:qFormat/>
     <w:rsid w:val="00867061"/>
@@ -2569,9 +2546,9 @@
       <w:smallCaps/>
     </w:rPr>
   </w:style>
-  <w:style w:type="paragraph" w:styleId="TOCHeading">
+  <w:style w:type="paragraph" w:styleId="TtuloTDC">
     <w:name w:val="TOC Heading"/>
-    <w:basedOn w:val="Heading1"/>
+    <w:basedOn w:val="Ttulo1"/>
     <w:next w:val="Normal"/>
     <w:uiPriority w:val="39"/>
     <w:semiHidden/>
@@ -2582,7 +2559,7 @@
       <w:outlineLvl w:val="9"/>
     </w:pPr>
   </w:style>
-  <w:style w:type="paragraph" w:styleId="ListParagraph">
+  <w:style w:type="paragraph" w:styleId="Prrafodelista">
     <w:name w:val="List Paragraph"/>
     <w:basedOn w:val="Normal"/>
     <w:uiPriority w:val="34"/>
@@ -2593,16 +2570,16 @@
       <w:contextualSpacing/>
     </w:pPr>
   </w:style>
-  <w:style w:type="character" w:customStyle="1" w:styleId="NoSpacingChar">
-    <w:name w:val="No Spacing Char"/>
-    <w:basedOn w:val="DefaultParagraphFont"/>
-    <w:link w:val="NoSpacing"/>
+  <w:style w:type="character" w:customStyle="1" w:styleId="SinespaciadoCar">
+    <w:name w:val="Sin espaciado Car"/>
+    <w:basedOn w:val="Fuentedeprrafopredeter"/>
+    <w:link w:val="Sinespaciado"/>
     <w:uiPriority w:val="1"/>
     <w:rsid w:val="00F728CA"/>
   </w:style>
-  <w:style w:type="table" w:styleId="TableGrid">
+  <w:style w:type="table" w:styleId="Tablaconcuadrcula">
     <w:name w:val="Table Grid"/>
-    <w:basedOn w:val="TableNormal"/>
+    <w:basedOn w:val="Tablanormal"/>
     <w:uiPriority w:val="39"/>
     <w:rsid w:val="00EB7DAB"/>
     <w:pPr>
@@ -2619,10 +2596,10 @@
       </w:tblBorders>
     </w:tblPr>
   </w:style>
-  <w:style w:type="paragraph" w:styleId="Header">
+  <w:style w:type="paragraph" w:styleId="Encabezado">
     <w:name w:val="header"/>
     <w:basedOn w:val="Normal"/>
-    <w:link w:val="HeaderChar"/>
+    <w:link w:val="EncabezadoCar"/>
     <w:uiPriority w:val="99"/>
     <w:unhideWhenUsed/>
     <w:rsid w:val="00F3307F"/>
@@ -2634,17 +2611,17 @@
       <w:spacing w:after="0" w:line="240" w:lineRule="auto"/>
     </w:pPr>
   </w:style>
-  <w:style w:type="character" w:customStyle="1" w:styleId="HeaderChar">
-    <w:name w:val="Header Char"/>
-    <w:basedOn w:val="DefaultParagraphFont"/>
-    <w:link w:val="Header"/>
+  <w:style w:type="character" w:customStyle="1" w:styleId="EncabezadoCar">
+    <w:name w:val="Encabezado Car"/>
+    <w:basedOn w:val="Fuentedeprrafopredeter"/>
+    <w:link w:val="Encabezado"/>
     <w:uiPriority w:val="99"/>
     <w:rsid w:val="00F3307F"/>
   </w:style>
-  <w:style w:type="paragraph" w:styleId="Footer">
+  <w:style w:type="paragraph" w:styleId="Piedepgina">
     <w:name w:val="footer"/>
     <w:basedOn w:val="Normal"/>
-    <w:link w:val="FooterChar"/>
+    <w:link w:val="PiedepginaCar"/>
     <w:uiPriority w:val="99"/>
     <w:unhideWhenUsed/>
     <w:rsid w:val="00F3307F"/>
@@ -2656,16 +2633,16 @@
       <w:spacing w:after="0" w:line="240" w:lineRule="auto"/>
     </w:pPr>
   </w:style>
-  <w:style w:type="character" w:customStyle="1" w:styleId="FooterChar">
-    <w:name w:val="Footer Char"/>
-    <w:basedOn w:val="DefaultParagraphFont"/>
-    <w:link w:val="Footer"/>
+  <w:style w:type="character" w:customStyle="1" w:styleId="PiedepginaCar">
+    <w:name w:val="Pie de página Car"/>
+    <w:basedOn w:val="Fuentedeprrafopredeter"/>
+    <w:link w:val="Piedepgina"/>
     <w:uiPriority w:val="99"/>
     <w:rsid w:val="00F3307F"/>
   </w:style>
-  <w:style w:type="character" w:styleId="Hyperlink">
+  <w:style w:type="character" w:styleId="Hipervnculo">
     <w:name w:val="Hyperlink"/>
-    <w:basedOn w:val="DefaultParagraphFont"/>
+    <w:basedOn w:val="Fuentedeprrafopredeter"/>
     <w:uiPriority w:val="99"/>
     <w:unhideWhenUsed/>
     <w:rsid w:val="00FF719A"/>
@@ -2674,9 +2651,9 @@
       <w:u w:val="single"/>
     </w:rPr>
   </w:style>
-  <w:style w:type="character" w:styleId="UnresolvedMention">
+  <w:style w:type="character" w:customStyle="1" w:styleId="UnresolvedMention">
     <w:name w:val="Unresolved Mention"/>
-    <w:basedOn w:val="DefaultParagraphFont"/>
+    <w:basedOn w:val="Fuentedeprrafopredeter"/>
     <w:uiPriority w:val="99"/>
     <w:semiHidden/>
     <w:unhideWhenUsed/>

</xml_diff>